<commit_message>
COMP260 tidy up 2&3
</commit_message>
<xml_diff>
--- a/comp260/2/2018-19-comp260-assignment-2-brief.docx
+++ b/comp260/2/2018-19-comp260-assignment-2-brief.docx
@@ -203,7 +203,15 @@
                       <w:w w:val="90"/>
                       <w:sz w:val="20"/>
                     </w:rPr>
-                    <w:t>.0</w:t>
+                    <w:t>.</w:t>
+                  </w:r>
+                  <w:r>
+                    <w:rPr>
+                      <w:color w:val="FFFFFF"/>
+                      <w:w w:val="90"/>
+                      <w:sz w:val="20"/>
+                    </w:rPr>
+                    <w:t>1</w:t>
                   </w:r>
                 </w:p>
                 <w:p>
@@ -5193,8 +5201,6 @@
             <w:pPr>
               <w:pStyle w:val="Heading1"/>
             </w:pPr>
-            <w:bookmarkStart w:id="6" w:name="_GoBack"/>
-            <w:bookmarkEnd w:id="6"/>
             <w:r>
               <w:t>Additional Resources</w:t>
             </w:r>
@@ -5969,13 +5975,7 @@
               <w:rPr>
                 <w:sz w:val="14"/>
               </w:rPr>
-              <w:t xml:space="preserve">Server is hosted on DO droplet </w:t>
-            </w:r>
-            <w:r>
-              <w:rPr>
-                <w:sz w:val="14"/>
-              </w:rPr>
-              <w:t>and requires multiple restarts during the viva</w:t>
+              <w:t>Server is hosted on DO droplet and requires multiple restarts during the viva</w:t>
             </w:r>
           </w:p>
         </w:tc>
@@ -5995,19 +5995,7 @@
               <w:rPr>
                 <w:sz w:val="14"/>
               </w:rPr>
-              <w:t xml:space="preserve">Server is hosted on DO droplet and requires </w:t>
-            </w:r>
-            <w:r>
-              <w:rPr>
-                <w:sz w:val="14"/>
-              </w:rPr>
-              <w:t>a single</w:t>
-            </w:r>
-            <w:r>
-              <w:rPr>
-                <w:sz w:val="14"/>
-              </w:rPr>
-              <w:t xml:space="preserve"> restart during the viva</w:t>
+              <w:t>Server is hosted on DO droplet and requires a single restart during the viva</w:t>
             </w:r>
           </w:p>
         </w:tc>
@@ -6018,7 +6006,7 @@
           <w:p>
             <w:pPr>
               <w:pStyle w:val="TableParagraph"/>
-              <w:ind w:left="122" w:right="231"/>
+              <w:ind w:left="122" w:right="75"/>
               <w:rPr>
                 <w:sz w:val="14"/>
               </w:rPr>
@@ -6038,7 +6026,7 @@
           <w:p>
             <w:pPr>
               <w:pStyle w:val="TableParagraph"/>
-              <w:ind w:left="122" w:right="231"/>
+              <w:ind w:left="122" w:right="75"/>
               <w:rPr>
                 <w:sz w:val="14"/>
               </w:rPr>
@@ -6053,7 +6041,7 @@
           <w:p>
             <w:pPr>
               <w:pStyle w:val="TableParagraph"/>
-              <w:ind w:left="122" w:right="231"/>
+              <w:ind w:left="122" w:right="75"/>
               <w:rPr>
                 <w:sz w:val="14"/>
               </w:rPr>
@@ -6062,7 +6050,7 @@
           <w:p>
             <w:pPr>
               <w:pStyle w:val="TableParagraph"/>
-              <w:ind w:left="122" w:right="231"/>
+              <w:ind w:left="122" w:right="75"/>
               <w:rPr>
                 <w:sz w:val="14"/>
               </w:rPr>
@@ -6083,7 +6071,7 @@
             <w:pPr>
               <w:pStyle w:val="TableParagraph"/>
               <w:spacing w:line="160" w:lineRule="exact"/>
-              <w:ind w:left="122" w:right="231"/>
+              <w:ind w:left="122" w:right="75"/>
               <w:rPr>
                 <w:sz w:val="14"/>
               </w:rPr>
@@ -6099,7 +6087,7 @@
             <w:pPr>
               <w:pStyle w:val="TableParagraph"/>
               <w:spacing w:line="160" w:lineRule="exact"/>
-              <w:ind w:left="122" w:right="231"/>
+              <w:ind w:left="122" w:right="75"/>
               <w:rPr>
                 <w:sz w:val="14"/>
               </w:rPr>
@@ -6109,22 +6097,16 @@
             <w:pPr>
               <w:pStyle w:val="TableParagraph"/>
               <w:spacing w:line="160" w:lineRule="exact"/>
-              <w:ind w:left="122" w:right="231"/>
-              <w:rPr>
-                <w:sz w:val="14"/>
-              </w:rPr>
-            </w:pPr>
-            <w:r>
-              <w:rPr>
-                <w:sz w:val="14"/>
-              </w:rPr>
-              <w:t xml:space="preserve">Server can support multiple clients from different </w:t>
-            </w:r>
-            <w:r>
-              <w:rPr>
-                <w:sz w:val="14"/>
-              </w:rPr>
-              <w:t>domains</w:t>
+              <w:ind w:left="122" w:right="75"/>
+              <w:rPr>
+                <w:sz w:val="14"/>
+              </w:rPr>
+            </w:pPr>
+            <w:r>
+              <w:rPr>
+                <w:sz w:val="14"/>
+              </w:rPr>
+              <w:t>Server can support multiple clients from different domains</w:t>
             </w:r>
           </w:p>
         </w:tc>
@@ -6305,7 +6287,7 @@
             <w:pPr>
               <w:pStyle w:val="TableParagraph"/>
               <w:spacing w:before="72" w:line="160" w:lineRule="exact"/>
-              <w:ind w:left="122" w:right="231"/>
+              <w:ind w:left="122" w:right="75"/>
               <w:rPr>
                 <w:sz w:val="14"/>
               </w:rPr>
@@ -6321,7 +6303,7 @@
             <w:pPr>
               <w:pStyle w:val="TableParagraph"/>
               <w:spacing w:before="72" w:line="160" w:lineRule="exact"/>
-              <w:ind w:left="122" w:right="231"/>
+              <w:ind w:left="122" w:right="75"/>
               <w:rPr>
                 <w:sz w:val="14"/>
               </w:rPr>
@@ -6337,7 +6319,7 @@
             <w:pPr>
               <w:pStyle w:val="TableParagraph"/>
               <w:spacing w:before="72" w:line="160" w:lineRule="exact"/>
-              <w:ind w:left="122" w:right="231"/>
+              <w:ind w:left="122" w:right="75"/>
               <w:rPr>
                 <w:sz w:val="14"/>
               </w:rPr>
@@ -6353,7 +6335,7 @@
             <w:pPr>
               <w:pStyle w:val="TableParagraph"/>
               <w:spacing w:before="72" w:line="160" w:lineRule="exact"/>
-              <w:ind w:left="122" w:right="231"/>
+              <w:ind w:left="122" w:right="75"/>
               <w:rPr>
                 <w:sz w:val="14"/>
               </w:rPr>
@@ -6367,8 +6349,7 @@
           <w:p>
             <w:pPr>
               <w:pStyle w:val="TableParagraph"/>
-              <w:spacing w:before="72" w:line="160" w:lineRule="exact"/>
-              <w:ind w:left="122" w:right="231"/>
+              <w:ind w:left="122" w:right="75"/>
               <w:rPr>
                 <w:sz w:val="14"/>
               </w:rPr>
@@ -6383,58 +6364,37 @@
           <w:p>
             <w:pPr>
               <w:pStyle w:val="TableParagraph"/>
-              <w:spacing w:before="72" w:line="160" w:lineRule="exact"/>
-              <w:ind w:left="122" w:right="231"/>
-              <w:rPr>
-                <w:sz w:val="14"/>
-              </w:rPr>
-            </w:pPr>
-            <w:r>
-              <w:rPr>
-                <w:sz w:val="14"/>
-              </w:rPr>
-              <w:t>Users cannot log in with incorrect credentials</w:t>
-            </w:r>
-            <w:r>
-              <w:rPr>
-                <w:sz w:val="14"/>
-              </w:rPr>
-              <w:t xml:space="preserve"> </w:t>
+              <w:ind w:left="122" w:right="75"/>
+              <w:rPr>
+                <w:sz w:val="14"/>
+              </w:rPr>
+            </w:pPr>
+            <w:r>
+              <w:rPr>
+                <w:sz w:val="14"/>
+              </w:rPr>
+              <w:t xml:space="preserve">Users cannot log in with incorrect credentials </w:t>
             </w:r>
           </w:p>
           <w:p>
             <w:pPr>
               <w:pStyle w:val="TableParagraph"/>
-              <w:spacing w:before="72" w:line="160" w:lineRule="exact"/>
-              <w:ind w:left="122" w:right="231"/>
-              <w:rPr>
-                <w:sz w:val="14"/>
-              </w:rPr>
-            </w:pPr>
-            <w:r>
-              <w:rPr>
-                <w:sz w:val="14"/>
-              </w:rPr>
-              <w:t xml:space="preserve">A user </w:t>
-            </w:r>
-            <w:r>
-              <w:rPr>
-                <w:sz w:val="14"/>
-              </w:rPr>
-              <w:t>cannot</w:t>
-            </w:r>
-            <w:r>
-              <w:rPr>
-                <w:sz w:val="14"/>
-              </w:rPr>
-              <w:t xml:space="preserve"> log on multiple times </w:t>
+              <w:ind w:left="122" w:right="75"/>
+              <w:rPr>
+                <w:sz w:val="14"/>
+              </w:rPr>
+            </w:pPr>
+            <w:r>
+              <w:rPr>
+                <w:sz w:val="14"/>
+              </w:rPr>
+              <w:t xml:space="preserve">A user cannot log on multiple times </w:t>
             </w:r>
           </w:p>
           <w:p>
             <w:pPr>
               <w:pStyle w:val="TableParagraph"/>
-              <w:spacing w:before="72" w:line="160" w:lineRule="exact"/>
-              <w:ind w:left="122" w:right="231"/>
+              <w:ind w:left="122" w:right="75"/>
               <w:rPr>
                 <w:sz w:val="14"/>
               </w:rPr>
@@ -6454,8 +6414,7 @@
           <w:p>
             <w:pPr>
               <w:pStyle w:val="TableParagraph"/>
-              <w:spacing w:before="72" w:line="160" w:lineRule="exact"/>
-              <w:ind w:left="122" w:right="231"/>
+              <w:ind w:left="122" w:right="75"/>
               <w:rPr>
                 <w:sz w:val="14"/>
               </w:rPr>
@@ -6470,8 +6429,7 @@
           <w:p>
             <w:pPr>
               <w:pStyle w:val="TableParagraph"/>
-              <w:spacing w:before="72" w:line="160" w:lineRule="exact"/>
-              <w:ind w:left="122" w:right="231"/>
+              <w:ind w:left="122" w:right="75"/>
               <w:rPr>
                 <w:sz w:val="14"/>
               </w:rPr>
@@ -6486,8 +6444,7 @@
           <w:p>
             <w:pPr>
               <w:pStyle w:val="TableParagraph"/>
-              <w:spacing w:before="72" w:line="160" w:lineRule="exact"/>
-              <w:ind w:left="122" w:right="231"/>
+              <w:ind w:left="122" w:right="75"/>
               <w:rPr>
                 <w:sz w:val="14"/>
               </w:rPr>
@@ -6502,23 +6459,16 @@
           <w:p>
             <w:pPr>
               <w:pStyle w:val="TableParagraph"/>
-              <w:spacing w:before="72" w:line="160" w:lineRule="exact"/>
-              <w:ind w:left="122" w:right="231"/>
-              <w:rPr>
-                <w:sz w:val="14"/>
-              </w:rPr>
-            </w:pPr>
-            <w:r>
-              <w:rPr>
-                <w:sz w:val="14"/>
-              </w:rPr>
-              <w:t>New accounts can be created from client</w:t>
-            </w:r>
-            <w:r>
-              <w:rPr>
-                <w:sz w:val="14"/>
-              </w:rPr>
-              <w:t xml:space="preserve"> &amp; validated</w:t>
+              <w:ind w:left="122" w:right="75"/>
+              <w:rPr>
+                <w:sz w:val="14"/>
+              </w:rPr>
+            </w:pPr>
+            <w:r>
+              <w:rPr>
+                <w:sz w:val="14"/>
+              </w:rPr>
+              <w:t>New accounts can be created from client &amp; validated</w:t>
             </w:r>
           </w:p>
         </w:tc>
@@ -6655,19 +6605,7 @@
               <w:rPr>
                 <w:sz w:val="14"/>
               </w:rPr>
-              <w:t>MUD service uses a</w:t>
-            </w:r>
-            <w:r>
-              <w:rPr>
-                <w:sz w:val="14"/>
-              </w:rPr>
-              <w:t xml:space="preserve"> weak</w:t>
-            </w:r>
-            <w:r>
-              <w:rPr>
-                <w:sz w:val="14"/>
-              </w:rPr>
-              <w:t xml:space="preserve"> approach to communication security</w:t>
+              <w:t>MUD service uses a weak approach to communication security</w:t>
             </w:r>
           </w:p>
         </w:tc>
@@ -6679,7 +6617,7 @@
             <w:pPr>
               <w:pStyle w:val="TableParagraph"/>
               <w:spacing w:before="69"/>
-              <w:ind w:left="122" w:right="231"/>
+              <w:ind w:left="122" w:right="75"/>
               <w:rPr>
                 <w:sz w:val="14"/>
               </w:rPr>
@@ -6694,27 +6632,61 @@
               <w:rPr>
                 <w:sz w:val="14"/>
               </w:rPr>
-              <w:t xml:space="preserve"> an industry standard approach (AES/</w:t>
-            </w:r>
-            <w:proofErr w:type="spellStart"/>
+              <w:t xml:space="preserve"> a</w:t>
+            </w:r>
+            <w:r>
+              <w:rPr>
+                <w:sz w:val="14"/>
+              </w:rPr>
+              <w:t xml:space="preserve"> strong approach</w:t>
+            </w:r>
+            <w:r>
+              <w:rPr>
+                <w:sz w:val="14"/>
+              </w:rPr>
+              <w:t xml:space="preserve"> </w:t>
+            </w:r>
+            <w:r>
+              <w:rPr>
+                <w:sz w:val="14"/>
+              </w:rPr>
+              <w:t xml:space="preserve">to </w:t>
+            </w:r>
+            <w:r>
+              <w:rPr>
+                <w:sz w:val="14"/>
+              </w:rPr>
+              <w:t>communication security</w:t>
+            </w:r>
+            <w:r>
+              <w:rPr>
+                <w:sz w:val="14"/>
+              </w:rPr>
+              <w:t xml:space="preserve">, such as </w:t>
+            </w:r>
+            <w:r>
+              <w:rPr>
+                <w:sz w:val="14"/>
+              </w:rPr>
+              <w:t>AES/</w:t>
+            </w:r>
+            <w:r>
+              <w:rPr>
+                <w:sz w:val="14"/>
+              </w:rPr>
+              <w:t xml:space="preserve"> </w:t>
+            </w:r>
             <w:r>
               <w:rPr>
                 <w:sz w:val="14"/>
               </w:rPr>
               <w:t>Rijndael</w:t>
             </w:r>
-            <w:proofErr w:type="spellEnd"/>
-            <w:r>
-              <w:rPr>
-                <w:sz w:val="14"/>
-              </w:rPr>
-              <w:t xml:space="preserve">) to </w:t>
-            </w:r>
-            <w:r>
-              <w:rPr>
-                <w:sz w:val="14"/>
-              </w:rPr>
-              <w:t>communication security</w:t>
+            <w:r>
+              <w:rPr>
+                <w:sz w:val="14"/>
+              </w:rPr>
+              <w:t xml:space="preserve"> </w:t>
             </w:r>
           </w:p>
         </w:tc>
@@ -6725,37 +6697,22 @@
           <w:p>
             <w:pPr>
               <w:pStyle w:val="TableParagraph"/>
-              <w:spacing w:before="72" w:line="160" w:lineRule="exact"/>
-              <w:ind w:left="122" w:right="231"/>
-              <w:rPr>
-                <w:sz w:val="14"/>
-              </w:rPr>
-            </w:pPr>
-            <w:r>
-              <w:rPr>
-                <w:sz w:val="14"/>
-              </w:rPr>
-              <w:t xml:space="preserve">MUD service uses an industry standard approach </w:t>
-            </w:r>
-            <w:r>
-              <w:rPr>
-                <w:sz w:val="14"/>
-              </w:rPr>
-              <w:t>(AES/</w:t>
-            </w:r>
-            <w:proofErr w:type="spellStart"/>
-            <w:r>
-              <w:rPr>
-                <w:sz w:val="14"/>
-              </w:rPr>
-              <w:t>Rijndael</w:t>
-            </w:r>
-            <w:proofErr w:type="spellEnd"/>
-            <w:r>
-              <w:rPr>
-                <w:sz w:val="14"/>
-              </w:rPr>
-              <w:t>)</w:t>
+              <w:ind w:left="122" w:right="75"/>
+              <w:rPr>
+                <w:sz w:val="14"/>
+              </w:rPr>
+            </w:pPr>
+            <w:r>
+              <w:rPr>
+                <w:sz w:val="14"/>
+              </w:rPr>
+              <w:t>MUD service uses a strong approach to communication security, such as AES/ Rijndael</w:t>
+            </w:r>
+            <w:r>
+              <w:rPr>
+                <w:sz w:val="14"/>
+              </w:rPr>
+              <w:t>,</w:t>
             </w:r>
             <w:r>
               <w:rPr>
@@ -6767,13 +6724,7 @@
               <w:rPr>
                 <w:sz w:val="14"/>
               </w:rPr>
-              <w:t>to communication security</w:t>
-            </w:r>
-            <w:r>
-              <w:rPr>
-                <w:sz w:val="14"/>
-              </w:rPr>
-              <w:t xml:space="preserve"> and adds packet sequencing to stop packet replay hacking</w:t>
+              <w:t>and adds packet sequencing to stop packet replay hacking</w:t>
             </w:r>
           </w:p>
         </w:tc>
@@ -6784,43 +6735,54 @@
           <w:p>
             <w:pPr>
               <w:pStyle w:val="TableParagraph"/>
-              <w:spacing w:before="60"/>
-              <w:ind w:left="122" w:right="231"/>
-              <w:rPr>
-                <w:sz w:val="14"/>
-              </w:rPr>
-            </w:pPr>
-            <w:r>
-              <w:rPr>
-                <w:sz w:val="14"/>
-              </w:rPr>
-              <w:t>MUD service uses approaches from security wiki that go beyond industry standard</w:t>
-            </w:r>
-            <w:r>
-              <w:rPr>
-                <w:sz w:val="14"/>
-              </w:rPr>
-              <w:t xml:space="preserve"> </w:t>
-            </w:r>
-            <w:r>
-              <w:rPr>
-                <w:sz w:val="14"/>
-              </w:rPr>
-              <w:t>(AES/</w:t>
-            </w:r>
-            <w:proofErr w:type="spellStart"/>
-            <w:r>
-              <w:rPr>
-                <w:sz w:val="14"/>
-              </w:rPr>
-              <w:t>Rijndael</w:t>
-            </w:r>
-            <w:proofErr w:type="spellEnd"/>
-            <w:r>
-              <w:rPr>
-                <w:sz w:val="14"/>
-              </w:rPr>
-              <w:t>)</w:t>
+              <w:ind w:left="122" w:right="75"/>
+              <w:rPr>
+                <w:sz w:val="14"/>
+              </w:rPr>
+            </w:pPr>
+            <w:r>
+              <w:rPr>
+                <w:sz w:val="14"/>
+              </w:rPr>
+              <w:t xml:space="preserve">MUD service uses </w:t>
+            </w:r>
+            <w:r>
+              <w:rPr>
+                <w:sz w:val="14"/>
+              </w:rPr>
+              <w:t xml:space="preserve">multiple </w:t>
+            </w:r>
+            <w:r>
+              <w:rPr>
+                <w:sz w:val="14"/>
+              </w:rPr>
+              <w:t xml:space="preserve">strong </w:t>
+            </w:r>
+            <w:r>
+              <w:rPr>
+                <w:sz w:val="14"/>
+              </w:rPr>
+              <w:t xml:space="preserve">approaches from security wiki that go beyond </w:t>
+            </w:r>
+            <w:r>
+              <w:rPr>
+                <w:sz w:val="14"/>
+              </w:rPr>
+              <w:t xml:space="preserve">typical </w:t>
+            </w:r>
+            <w:r>
+              <w:rPr>
+                <w:sz w:val="14"/>
+              </w:rPr>
+              <w:t>industry standard</w:t>
+            </w:r>
+            <w:bookmarkStart w:id="6" w:name="_GoBack"/>
+            <w:bookmarkEnd w:id="6"/>
+            <w:r>
+              <w:rPr>
+                <w:sz w:val="14"/>
+              </w:rPr>
+              <w:t>s</w:t>
             </w:r>
           </w:p>
         </w:tc>
@@ -6970,13 +6932,7 @@
               <w:rPr>
                 <w:sz w:val="14"/>
               </w:rPr>
-              <w:t>Player</w:t>
-            </w:r>
-            <w:r>
-              <w:rPr>
-                <w:sz w:val="14"/>
-              </w:rPr>
-              <w:t xml:space="preserve"> data is stored in server-side SQL database</w:t>
+              <w:t>Player data is stored in server-side SQL database</w:t>
             </w:r>
           </w:p>
         </w:tc>
@@ -7113,34 +7069,16 @@
             <w:pPr>
               <w:pStyle w:val="TableParagraph"/>
               <w:spacing w:before="69"/>
-              <w:ind w:left="122" w:right="231"/>
-              <w:rPr>
-                <w:sz w:val="14"/>
-              </w:rPr>
-            </w:pPr>
-            <w:r>
-              <w:rPr>
-                <w:sz w:val="14"/>
-              </w:rPr>
-              <w:t>Implementation of developer-defined persistent features that work</w:t>
-            </w:r>
-            <w:r>
-              <w:rPr>
-                <w:sz w:val="14"/>
-              </w:rPr>
-              <w:t>s</w:t>
-            </w:r>
-            <w:r>
-              <w:rPr>
-                <w:sz w:val="14"/>
-              </w:rPr>
-              <w:t xml:space="preserve"> </w:t>
-            </w:r>
-            <w:r>
-              <w:rPr>
-                <w:sz w:val="14"/>
-              </w:rPr>
-              <w:t>reasonably well</w:t>
+              <w:ind w:left="122" w:right="75"/>
+              <w:rPr>
+                <w:sz w:val="14"/>
+              </w:rPr>
+            </w:pPr>
+            <w:r>
+              <w:rPr>
+                <w:sz w:val="14"/>
+              </w:rPr>
+              <w:t>Implementation of developer-defined persistent features that work reasonably well</w:t>
             </w:r>
           </w:p>
         </w:tc>
@@ -7151,35 +7089,16 @@
           <w:p>
             <w:pPr>
               <w:pStyle w:val="TableParagraph"/>
-              <w:spacing w:before="72" w:line="160" w:lineRule="exact"/>
-              <w:ind w:left="122" w:right="231"/>
-              <w:rPr>
-                <w:sz w:val="14"/>
-              </w:rPr>
-            </w:pPr>
-            <w:r>
-              <w:rPr>
-                <w:sz w:val="14"/>
-              </w:rPr>
-              <w:t>Implementation of developer-defined persistent features that work</w:t>
-            </w:r>
-            <w:r>
-              <w:rPr>
-                <w:sz w:val="14"/>
-              </w:rPr>
-              <w:t>s</w:t>
-            </w:r>
-            <w:r>
-              <w:rPr>
-                <w:sz w:val="14"/>
-              </w:rPr>
-              <w:t xml:space="preserve"> </w:t>
-            </w:r>
-            <w:r>
-              <w:rPr>
-                <w:sz w:val="14"/>
-              </w:rPr>
-              <w:t>well</w:t>
+              <w:ind w:left="122" w:right="75"/>
+              <w:rPr>
+                <w:sz w:val="14"/>
+              </w:rPr>
+            </w:pPr>
+            <w:r>
+              <w:rPr>
+                <w:sz w:val="14"/>
+              </w:rPr>
+              <w:t>Implementation of developer-defined persistent features that work well</w:t>
             </w:r>
           </w:p>
         </w:tc>
@@ -7190,35 +7109,16 @@
           <w:p>
             <w:pPr>
               <w:pStyle w:val="TableParagraph"/>
-              <w:spacing w:before="72" w:line="160" w:lineRule="exact"/>
-              <w:ind w:left="122" w:right="231"/>
-              <w:rPr>
-                <w:sz w:val="14"/>
-              </w:rPr>
-            </w:pPr>
-            <w:r>
-              <w:rPr>
-                <w:sz w:val="14"/>
-              </w:rPr>
-              <w:t>Implementation of developer-defined persistent features that work</w:t>
-            </w:r>
-            <w:r>
-              <w:rPr>
-                <w:sz w:val="14"/>
-              </w:rPr>
-              <w:t>s</w:t>
-            </w:r>
-            <w:r>
-              <w:rPr>
-                <w:sz w:val="14"/>
-              </w:rPr>
-              <w:t xml:space="preserve"> </w:t>
-            </w:r>
-            <w:r>
-              <w:rPr>
-                <w:sz w:val="14"/>
-              </w:rPr>
-              <w:t>very well</w:t>
+              <w:ind w:left="122" w:right="75"/>
+              <w:rPr>
+                <w:sz w:val="14"/>
+              </w:rPr>
+            </w:pPr>
+            <w:r>
+              <w:rPr>
+                <w:sz w:val="14"/>
+              </w:rPr>
+              <w:t>Implementation of developer-defined persistent features that work very well</w:t>
             </w:r>
           </w:p>
         </w:tc>
@@ -12341,7 +12241,7 @@
 </file>
 
 <file path=customXml/itemProps1.xml><?xml version="1.0" encoding="utf-8"?>
-<ds:datastoreItem xmlns:ds="http://schemas.openxmlformats.org/officeDocument/2006/customXml" ds:itemID="{8DF73E00-1994-4F6C-BE82-5DC440EE4942}">
+<ds:datastoreItem xmlns:ds="http://schemas.openxmlformats.org/officeDocument/2006/customXml" ds:itemID="{E01BB865-02BB-44EB-ABA1-48A83C95DF17}">
   <ds:schemaRefs>
     <ds:schemaRef ds:uri="http://schemas.openxmlformats.org/officeDocument/2006/bibliography"/>
   </ds:schemaRefs>

</xml_diff>

<commit_message>
COMP350 tidy up 1 & 2
</commit_message>
<xml_diff>
--- a/comp260/2/2018-19-comp260-assignment-2-brief.docx
+++ b/comp260/2/2018-19-comp260-assignment-2-brief.docx
@@ -27,7 +27,7 @@
           <w:lang w:eastAsia="en-GB"/>
         </w:rPr>
         <w:drawing>
-          <wp:anchor distT="0" distB="0" distL="114300" distR="114300" simplePos="0" relativeHeight="251664384" behindDoc="0" locked="0" layoutInCell="1" allowOverlap="1">
+          <wp:anchor distT="0" distB="0" distL="114300" distR="114300" simplePos="0" relativeHeight="251664384" behindDoc="0" locked="0" layoutInCell="1" allowOverlap="1" wp14:anchorId="7C7F0FA7" wp14:editId="31887D8B">
             <wp:simplePos x="0" y="0"/>
             <wp:positionH relativeFrom="column">
               <wp:posOffset>-28049</wp:posOffset>
@@ -94,7 +94,7 @@
           <w:sz w:val="22"/>
           <w:szCs w:val="22"/>
         </w:rPr>
-        <w:pict>
+        <w:pict w14:anchorId="5C450B58">
           <v:shapetype id="_x0000_t202" coordsize="21600,21600" o:spt="202" path="m,l,21600r21600,l21600,xe">
             <v:stroke joinstyle="miter"/>
             <v:path gradientshapeok="t" o:connecttype="rect"/>
@@ -173,7 +173,7 @@
           <w:sz w:val="22"/>
           <w:szCs w:val="22"/>
         </w:rPr>
-        <w:pict>
+        <w:pict w14:anchorId="5FD1249B">
           <v:shape id="_x0000_s1043" type="#_x0000_t202" style="position:absolute;left:0;text-align:left;margin-left:299.2pt;margin-top:8.05pt;width:234.35pt;height:36.05pt;z-index:251666432" filled="f" stroked="f">
             <v:textbox style="mso-next-textbox:#_x0000_s1043" inset="0,0,0,0">
               <w:txbxContent>
@@ -211,7 +211,7 @@
                       <w:w w:val="90"/>
                       <w:sz w:val="20"/>
                     </w:rPr>
-                    <w:t>1</w:t>
+                    <w:t>2</w:t>
                   </w:r>
                 </w:p>
                 <w:p>
@@ -1326,7 +1326,7 @@
                 <w:lang w:val="en-GB" w:eastAsia="en-GB"/>
               </w:rPr>
               <w:drawing>
-                <wp:anchor distT="0" distB="0" distL="0" distR="0" simplePos="0" relativeHeight="251670528" behindDoc="0" locked="0" layoutInCell="1" allowOverlap="1">
+                <wp:anchor distT="0" distB="0" distL="0" distR="0" simplePos="0" relativeHeight="251670528" behindDoc="0" locked="0" layoutInCell="1" allowOverlap="1" wp14:anchorId="75762EE3" wp14:editId="51F1BFD6">
                   <wp:simplePos x="0" y="0"/>
                   <wp:positionH relativeFrom="page">
                     <wp:posOffset>377190</wp:posOffset>
@@ -1777,14 +1777,21 @@
                 <w:sz w:val="22"/>
                 <w:szCs w:val="22"/>
               </w:rPr>
-              <w:t xml:space="preserve">remote, robust and secure </w:t>
-            </w:r>
-            <w:r>
-              <w:rPr>
-                <w:sz w:val="22"/>
-                <w:szCs w:val="22"/>
-              </w:rPr>
-              <w:t xml:space="preserve">MUD </w:t>
+              <w:t>remote, secure</w:t>
+            </w:r>
+            <w:r>
+              <w:rPr>
+                <w:sz w:val="22"/>
+                <w:szCs w:val="22"/>
+              </w:rPr>
+              <w:t xml:space="preserve"> and persistent</w:t>
+            </w:r>
+            <w:r>
+              <w:rPr>
+                <w:sz w:val="22"/>
+                <w:szCs w:val="22"/>
+              </w:rPr>
+              <w:t xml:space="preserve"> </w:t>
             </w:r>
             <w:r>
               <w:rPr>
@@ -2509,19 +2516,17 @@
                     </w:rPr>
                     <w:t xml:space="preserve">with </w:t>
                   </w:r>
-                  <w:proofErr w:type="spellStart"/>
-                  <w:r>
-                    <w:rPr>
-                      <w:sz w:val="20"/>
-                    </w:rPr>
-                    <w:t>DitigalOcean</w:t>
-                  </w:r>
-                  <w:proofErr w:type="spellEnd"/>
-                  <w:r>
-                    <w:rPr>
-                      <w:sz w:val="20"/>
-                    </w:rPr>
-                    <w:t xml:space="preserve"> to provide </w:t>
+                  <w:r>
+                    <w:rPr>
+                      <w:sz w:val="20"/>
+                    </w:rPr>
+                    <w:t xml:space="preserve">Digital </w:t>
+                  </w:r>
+                  <w:r>
+                    <w:rPr>
+                      <w:sz w:val="20"/>
+                    </w:rPr>
+                    <w:t xml:space="preserve">Ocean to provide </w:t>
                   </w:r>
                   <w:r>
                     <w:rPr>
@@ -4878,23 +4883,16 @@
                 <w:sz w:val="22"/>
                 <w:szCs w:val="22"/>
               </w:rPr>
-              <w:t xml:space="preserve">Likewise, the material on UNIX-based servers and commands will not be for- </w:t>
-            </w:r>
-            <w:proofErr w:type="spellStart"/>
-            <w:r>
-              <w:rPr>
-                <w:sz w:val="22"/>
-                <w:szCs w:val="22"/>
-              </w:rPr>
-              <w:t>mally</w:t>
-            </w:r>
-            <w:proofErr w:type="spellEnd"/>
-            <w:r>
-              <w:rPr>
-                <w:sz w:val="22"/>
-                <w:szCs w:val="22"/>
-              </w:rPr>
-              <w:t xml:space="preserve"> covered again. Here is a resource to remind yourself:</w:t>
+              <w:t>Likewise, the material on UNIX-based servers and commands will not be for</w:t>
+            </w:r>
+            <w:bookmarkStart w:id="5" w:name="_GoBack"/>
+            <w:bookmarkEnd w:id="5"/>
+            <w:r>
+              <w:rPr>
+                <w:sz w:val="22"/>
+                <w:szCs w:val="22"/>
+              </w:rPr>
+              <w:t>mally covered again. Here is a resource to remind yourself:</w:t>
             </w:r>
           </w:p>
           <w:p>
@@ -4980,7 +4978,7 @@
                 <w:szCs w:val="22"/>
               </w:rPr>
             </w:pPr>
-            <w:bookmarkStart w:id="5" w:name="OLE_LINK9"/>
+            <w:bookmarkStart w:id="6" w:name="OLE_LINK9"/>
             <w:r>
               <w:rPr>
                 <w:b/>
@@ -5190,7 +5188,7 @@
               </w:rPr>
               <w:t>Please raise an issue and comment accordingly.</w:t>
             </w:r>
-            <w:bookmarkEnd w:id="5"/>
+            <w:bookmarkEnd w:id="6"/>
           </w:p>
           <w:p>
             <w:pPr>
@@ -5837,11 +5835,27 @@
               <w:t>No breaches of academic integrity.</w:t>
             </w:r>
           </w:p>
+          <w:p>
+            <w:pPr>
+              <w:pStyle w:val="TableParagraph"/>
+              <w:spacing w:before="0" w:line="276" w:lineRule="auto"/>
+              <w:ind w:right="2630"/>
+              <w:rPr>
+                <w:sz w:val="14"/>
+              </w:rPr>
+            </w:pPr>
+            <w:r>
+              <w:rPr>
+                <w:sz w:val="14"/>
+              </w:rPr>
+              <w:t>Server has been developed in Python</w:t>
+            </w:r>
+          </w:p>
         </w:tc>
       </w:tr>
       <w:tr>
         <w:trPr>
-          <w:trHeight w:val="1617"/>
+          <w:trHeight w:val="1103"/>
         </w:trPr>
         <w:tc>
           <w:tcPr>
@@ -6650,13 +6664,7 @@
               <w:rPr>
                 <w:sz w:val="14"/>
               </w:rPr>
-              <w:t xml:space="preserve">to </w:t>
-            </w:r>
-            <w:r>
-              <w:rPr>
-                <w:sz w:val="14"/>
-              </w:rPr>
-              <w:t>communication security</w:t>
+              <w:t>to communication security</w:t>
             </w:r>
             <w:r>
               <w:rPr>
@@ -6706,13 +6714,7 @@
               <w:rPr>
                 <w:sz w:val="14"/>
               </w:rPr>
-              <w:t>MUD service uses a strong approach to communication security, such as AES/ Rijndael</w:t>
-            </w:r>
-            <w:r>
-              <w:rPr>
-                <w:sz w:val="14"/>
-              </w:rPr>
-              <w:t>,</w:t>
+              <w:t>MUD service uses a strong approach to communication security, such as AES/ Rijndael,</w:t>
             </w:r>
             <w:r>
               <w:rPr>
@@ -6776,8 +6778,6 @@
               </w:rPr>
               <w:t>industry standard</w:t>
             </w:r>
-            <w:bookmarkStart w:id="6" w:name="_GoBack"/>
-            <w:bookmarkEnd w:id="6"/>
             <w:r>
               <w:rPr>
                 <w:sz w:val="14"/>
@@ -12241,7 +12241,7 @@
 </file>
 
 <file path=customXml/itemProps1.xml><?xml version="1.0" encoding="utf-8"?>
-<ds:datastoreItem xmlns:ds="http://schemas.openxmlformats.org/officeDocument/2006/customXml" ds:itemID="{E01BB865-02BB-44EB-ABA1-48A83C95DF17}">
+<ds:datastoreItem xmlns:ds="http://schemas.openxmlformats.org/officeDocument/2006/customXml" ds:itemID="{0BEDDA0B-F042-4AFE-8255-BF69113EF61A}">
   <ds:schemaRefs>
     <ds:schemaRef ds:uri="http://schemas.openxmlformats.org/officeDocument/2006/bibliography"/>
   </ds:schemaRefs>

</xml_diff>